<commit_message>
Passar a analise concorrencial e requisitos para um novo template
</commit_message>
<xml_diff>
--- a/Documentos/GRUPO_6_PL2_RuiPenetra_n2180680_CarlosVinagre_n2180687_Proposta_de_Projeto.docx
+++ b/Documentos/GRUPO_6_PL2_RuiPenetra_n2180680_CarlosVinagre_n2180687_Proposta_de_Projeto.docx
@@ -93,6 +93,8 @@
           <w:szCs w:val="36"/>
         </w:rPr>
       </w:pPr>
+      <w:bookmarkStart w:id="0" w:name="_GoBack"/>
+      <w:bookmarkEnd w:id="0"/>
       <w:r>
         <w:rPr>
           <w:rFonts w:ascii="Helvetica" w:hAnsi="Helvetica" w:cs="Helvetica"/>
@@ -100,25 +102,7 @@
           <w:sz w:val="36"/>
           <w:szCs w:val="36"/>
         </w:rPr>
-        <w:t>[</w:t>
-      </w:r>
-      <w:r>
-        <w:rPr>
-          <w:rFonts w:ascii="Helvetica" w:hAnsi="Helvetica" w:cs="Helvetica"/>
-          <w:b/>
-          <w:sz w:val="36"/>
-          <w:szCs w:val="36"/>
-        </w:rPr>
         <w:t>Gestor Restaurante</w:t>
-      </w:r>
-      <w:r>
-        <w:rPr>
-          <w:rFonts w:ascii="Helvetica" w:hAnsi="Helvetica" w:cs="Helvetica"/>
-          <w:b/>
-          <w:sz w:val="36"/>
-          <w:szCs w:val="36"/>
-        </w:rPr>
-        <w:t>]</w:t>
       </w:r>
     </w:p>
     <w:p>
@@ -605,7 +589,27 @@
           <w:sz w:val="24"/>
           <w:szCs w:val="24"/>
         </w:rPr>
-        <w:t>Conta Github e credenciais:</w:t>
+        <w:t xml:space="preserve">Conta </w:t>
+      </w:r>
+      <w:proofErr w:type="spellStart"/>
+      <w:r>
+        <w:rPr>
+          <w:rFonts w:ascii="Trebuchet MS" w:hAnsi="Trebuchet MS" w:cs="Helvetica"/>
+          <w:color w:val="000000"/>
+          <w:sz w:val="24"/>
+          <w:szCs w:val="24"/>
+        </w:rPr>
+        <w:t>Github</w:t>
+      </w:r>
+      <w:proofErr w:type="spellEnd"/>
+      <w:r>
+        <w:rPr>
+          <w:rFonts w:ascii="Trebuchet MS" w:hAnsi="Trebuchet MS" w:cs="Helvetica"/>
+          <w:color w:val="000000"/>
+          <w:sz w:val="24"/>
+          <w:szCs w:val="24"/>
+        </w:rPr>
+        <w:t xml:space="preserve"> e credenciais:</w:t>
       </w:r>
     </w:p>
     <w:p>
@@ -874,6 +878,7 @@
         </w:rPr>
         <w:t xml:space="preserve">Conta </w:t>
       </w:r>
+      <w:proofErr w:type="spellStart"/>
       <w:r>
         <w:rPr>
           <w:rFonts w:ascii="Trebuchet MS" w:hAnsi="Trebuchet MS" w:cs="Helvetica"/>
@@ -883,6 +888,7 @@
         </w:rPr>
         <w:t>Jira</w:t>
       </w:r>
+      <w:proofErr w:type="spellEnd"/>
       <w:r>
         <w:rPr>
           <w:rFonts w:ascii="Trebuchet MS" w:hAnsi="Trebuchet MS" w:cs="Helvetica"/>
@@ -1396,6 +1402,7 @@
           <w:lang w:val="en-GB" w:eastAsia="en-US"/>
         </w:rPr>
       </w:pPr>
+      <w:proofErr w:type="spellStart"/>
       <w:r>
         <w:rPr>
           <w:rFonts w:ascii="Carlito" w:hAnsi="Carlito" w:cs="Carlito"/>
@@ -1405,8 +1412,33 @@
           <w:szCs w:val="28"/>
           <w:lang w:val="en-GB" w:eastAsia="en-US"/>
         </w:rPr>
-        <w:t>Descrição do Projeto</w:t>
-      </w:r>
+        <w:t>Descrição</w:t>
+      </w:r>
+      <w:proofErr w:type="spellEnd"/>
+      <w:r>
+        <w:rPr>
+          <w:rFonts w:ascii="Carlito" w:hAnsi="Carlito" w:cs="Carlito"/>
+          <w:b/>
+          <w:color w:val="1F4E79" w:themeColor="accent1" w:themeShade="80"/>
+          <w:sz w:val="28"/>
+          <w:szCs w:val="28"/>
+          <w:lang w:val="en-GB" w:eastAsia="en-US"/>
+        </w:rPr>
+        <w:t xml:space="preserve"> do </w:t>
+      </w:r>
+      <w:proofErr w:type="spellStart"/>
+      <w:r>
+        <w:rPr>
+          <w:rFonts w:ascii="Carlito" w:hAnsi="Carlito" w:cs="Carlito"/>
+          <w:b/>
+          <w:color w:val="1F4E79" w:themeColor="accent1" w:themeShade="80"/>
+          <w:sz w:val="28"/>
+          <w:szCs w:val="28"/>
+          <w:lang w:val="en-GB" w:eastAsia="en-US"/>
+        </w:rPr>
+        <w:t>Projeto</w:t>
+      </w:r>
+      <w:proofErr w:type="spellEnd"/>
     </w:p>
     <w:p>
       <w:pPr>
@@ -1449,6 +1481,7 @@
         </w:rPr>
         <w:t xml:space="preserve">ake </w:t>
       </w:r>
+      <w:proofErr w:type="spellStart"/>
       <w:r>
         <w:rPr>
           <w:rFonts w:ascii="Times New Roman" w:hAnsi="Times New Roman"/>
@@ -1463,7 +1496,16 @@
           <w:sz w:val="24"/>
           <w:szCs w:val="24"/>
         </w:rPr>
-        <w:t>way ou caso o cliente pretenda comer no restaurante, o garçon regista o pedido pela APP</w:t>
+        <w:t>way</w:t>
+      </w:r>
+      <w:proofErr w:type="spellEnd"/>
+      <w:r>
+        <w:rPr>
+          <w:rFonts w:ascii="Times New Roman" w:hAnsi="Times New Roman"/>
+          <w:sz w:val="24"/>
+          <w:szCs w:val="24"/>
+        </w:rPr>
+        <w:t xml:space="preserve"> ou caso o cliente pretenda comer no restaurante, o garçon regista o pedido pela APP</w:t>
       </w:r>
       <w:r>
         <w:rPr>
@@ -1505,6 +1547,7 @@
           <w:lang w:val="en-GB" w:eastAsia="en-US"/>
         </w:rPr>
       </w:pPr>
+      <w:proofErr w:type="spellStart"/>
       <w:r>
         <w:rPr>
           <w:rFonts w:ascii="Carlito" w:hAnsi="Carlito" w:cs="Carlito"/>
@@ -1516,6 +1559,7 @@
         </w:rPr>
         <w:t>Objetivos</w:t>
       </w:r>
+      <w:proofErr w:type="spellEnd"/>
     </w:p>
     <w:p/>
     <w:p>
@@ -1551,6 +1595,7 @@
         </w:rPr>
         <w:t xml:space="preserve">ake </w:t>
       </w:r>
+      <w:proofErr w:type="spellStart"/>
       <w:r>
         <w:rPr>
           <w:rFonts w:ascii="Times New Roman" w:hAnsi="Times New Roman"/>
@@ -1567,6 +1612,7 @@
         </w:rPr>
         <w:t>way</w:t>
       </w:r>
+      <w:proofErr w:type="spellEnd"/>
     </w:p>
     <w:p>
       <w:pPr>
@@ -1696,6 +1742,7 @@
           <w:lang w:val="en-GB" w:eastAsia="en-US"/>
         </w:rPr>
       </w:pPr>
+      <w:proofErr w:type="spellStart"/>
       <w:r>
         <w:rPr>
           <w:rFonts w:ascii="Carlito" w:hAnsi="Carlito" w:cs="Carlito"/>
@@ -1707,6 +1754,7 @@
         </w:rPr>
         <w:t>Atividades</w:t>
       </w:r>
+      <w:proofErr w:type="spellEnd"/>
       <w:r>
         <w:rPr>
           <w:rFonts w:ascii="Carlito" w:hAnsi="Carlito" w:cs="Carlito"/>
@@ -1716,8 +1764,21 @@
           <w:szCs w:val="28"/>
           <w:lang w:val="en-GB" w:eastAsia="en-US"/>
         </w:rPr>
-        <w:t xml:space="preserve"> a Realizar</w:t>
-      </w:r>
+        <w:t xml:space="preserve"> a </w:t>
+      </w:r>
+      <w:proofErr w:type="spellStart"/>
+      <w:r>
+        <w:rPr>
+          <w:rFonts w:ascii="Carlito" w:hAnsi="Carlito" w:cs="Carlito"/>
+          <w:b/>
+          <w:color w:val="1F4E79" w:themeColor="accent1" w:themeShade="80"/>
+          <w:sz w:val="28"/>
+          <w:szCs w:val="28"/>
+          <w:lang w:val="en-GB" w:eastAsia="en-US"/>
+        </w:rPr>
+        <w:t>Realizar</w:t>
+      </w:r>
+      <w:proofErr w:type="spellEnd"/>
     </w:p>
     <w:p/>
     <w:p>
@@ -1789,7 +1850,25 @@
           <w:sz w:val="24"/>
           <w:szCs w:val="24"/>
         </w:rPr>
-        <w:t>T4 – User Stories OU Casos de Uso</w:t>
+        <w:t xml:space="preserve">T4 – User </w:t>
+      </w:r>
+      <w:proofErr w:type="spellStart"/>
+      <w:r>
+        <w:rPr>
+          <w:rFonts w:ascii="Times New Roman" w:hAnsi="Times New Roman"/>
+          <w:sz w:val="24"/>
+          <w:szCs w:val="24"/>
+        </w:rPr>
+        <w:t>Stories</w:t>
+      </w:r>
+      <w:proofErr w:type="spellEnd"/>
+      <w:r>
+        <w:rPr>
+          <w:rFonts w:ascii="Times New Roman" w:hAnsi="Times New Roman"/>
+          <w:sz w:val="24"/>
+          <w:szCs w:val="24"/>
+        </w:rPr>
+        <w:t xml:space="preserve"> OU Casos de Uso</w:t>
       </w:r>
     </w:p>
     <w:p>
@@ -1841,8 +1920,18 @@
           <w:sz w:val="24"/>
           <w:szCs w:val="24"/>
         </w:rPr>
-        <w:t>T6 - Mockups</w:t>
-      </w:r>
+        <w:t xml:space="preserve">T6 - </w:t>
+      </w:r>
+      <w:proofErr w:type="spellStart"/>
+      <w:r>
+        <w:rPr>
+          <w:rFonts w:ascii="Times New Roman" w:hAnsi="Times New Roman"/>
+          <w:sz w:val="24"/>
+          <w:szCs w:val="24"/>
+        </w:rPr>
+        <w:t>Mockups</w:t>
+      </w:r>
+      <w:proofErr w:type="spellEnd"/>
     </w:p>
     <w:p>
       <w:pPr>
@@ -1978,6 +2067,7 @@
           <w:lang w:val="en-GB" w:eastAsia="en-US"/>
         </w:rPr>
       </w:pPr>
+      <w:proofErr w:type="spellStart"/>
       <w:r>
         <w:rPr>
           <w:rFonts w:ascii="Carlito" w:hAnsi="Carlito" w:cs="Carlito"/>
@@ -2010,8 +2100,9 @@
           <w:szCs w:val="28"/>
           <w:lang w:val="en-GB" w:eastAsia="en-US"/>
         </w:rPr>
-        <w:t>o de Requisitos</w:t>
-      </w:r>
+        <w:t>o</w:t>
+      </w:r>
+      <w:proofErr w:type="spellEnd"/>
       <w:r>
         <w:rPr>
           <w:rFonts w:ascii="Carlito" w:hAnsi="Carlito" w:cs="Carlito"/>
@@ -2021,8 +2112,45 @@
           <w:szCs w:val="28"/>
           <w:lang w:val="en-GB" w:eastAsia="en-US"/>
         </w:rPr>
-        <w:t xml:space="preserve"> Principais</w:t>
-      </w:r>
+        <w:t xml:space="preserve"> de </w:t>
+      </w:r>
+      <w:proofErr w:type="spellStart"/>
+      <w:r>
+        <w:rPr>
+          <w:rFonts w:ascii="Carlito" w:hAnsi="Carlito" w:cs="Carlito"/>
+          <w:b/>
+          <w:color w:val="1F4E79" w:themeColor="accent1" w:themeShade="80"/>
+          <w:sz w:val="28"/>
+          <w:szCs w:val="28"/>
+          <w:lang w:val="en-GB" w:eastAsia="en-US"/>
+        </w:rPr>
+        <w:t>Requisitos</w:t>
+      </w:r>
+      <w:proofErr w:type="spellEnd"/>
+      <w:r>
+        <w:rPr>
+          <w:rFonts w:ascii="Carlito" w:hAnsi="Carlito" w:cs="Carlito"/>
+          <w:b/>
+          <w:color w:val="1F4E79" w:themeColor="accent1" w:themeShade="80"/>
+          <w:sz w:val="28"/>
+          <w:szCs w:val="28"/>
+          <w:lang w:val="en-GB" w:eastAsia="en-US"/>
+        </w:rPr>
+        <w:t xml:space="preserve"> </w:t>
+      </w:r>
+      <w:proofErr w:type="spellStart"/>
+      <w:r>
+        <w:rPr>
+          <w:rFonts w:ascii="Carlito" w:hAnsi="Carlito" w:cs="Carlito"/>
+          <w:b/>
+          <w:color w:val="1F4E79" w:themeColor="accent1" w:themeShade="80"/>
+          <w:sz w:val="28"/>
+          <w:szCs w:val="28"/>
+          <w:lang w:val="en-GB" w:eastAsia="en-US"/>
+        </w:rPr>
+        <w:t>Principais</w:t>
+      </w:r>
+      <w:proofErr w:type="spellEnd"/>
     </w:p>
     <w:p>
       <w:pPr>
@@ -2045,6 +2173,7 @@
           <w:szCs w:val="24"/>
         </w:rPr>
       </w:pPr>
+      <w:proofErr w:type="spellStart"/>
       <w:r>
         <w:rPr>
           <w:rFonts w:ascii="Times New Roman" w:hAnsi="Times New Roman"/>
@@ -2055,6 +2184,7 @@
         </w:rPr>
         <w:t>Back-Office</w:t>
       </w:r>
+      <w:proofErr w:type="spellEnd"/>
     </w:p>
     <w:p>
       <w:pPr>
@@ -2217,6 +2347,7 @@
           <w:szCs w:val="24"/>
         </w:rPr>
       </w:pPr>
+      <w:proofErr w:type="spellStart"/>
       <w:r>
         <w:rPr>
           <w:rFonts w:ascii="Times New Roman" w:hAnsi="Times New Roman"/>
@@ -2225,7 +2356,18 @@
           <w:sz w:val="24"/>
           <w:szCs w:val="24"/>
         </w:rPr>
-        <w:t>Front-Office</w:t>
+        <w:t>Front</w:t>
+      </w:r>
+      <w:proofErr w:type="spellEnd"/>
+      <w:r>
+        <w:rPr>
+          <w:rFonts w:ascii="Times New Roman" w:hAnsi="Times New Roman"/>
+          <w:b/>
+          <w:bCs/>
+          <w:sz w:val="24"/>
+          <w:szCs w:val="24"/>
+        </w:rPr>
+        <w:t>-Office</w:t>
       </w:r>
     </w:p>
     <w:p>
@@ -2333,31 +2475,7 @@
           <w:sz w:val="24"/>
           <w:szCs w:val="24"/>
         </w:rPr>
-        <w:t xml:space="preserve">Criar, editar, consultar, apagar as ementas por parte da cozinheira, todos os outros apenas </w:t>
-      </w:r>
-      <w:r>
-        <w:rPr>
-          <w:rFonts w:ascii="Times New Roman" w:hAnsi="Times New Roman"/>
-          <w:sz w:val="24"/>
-          <w:szCs w:val="24"/>
-        </w:rPr>
-        <w:t>poderão</w:t>
-      </w:r>
-      <w:r>
-        <w:rPr>
-          <w:rFonts w:ascii="Times New Roman" w:hAnsi="Times New Roman"/>
-          <w:sz w:val="24"/>
-          <w:szCs w:val="24"/>
-        </w:rPr>
-        <w:t xml:space="preserve"> consultar</w:t>
-      </w:r>
-      <w:r>
-        <w:rPr>
-          <w:rFonts w:ascii="Times New Roman" w:hAnsi="Times New Roman"/>
-          <w:sz w:val="24"/>
-          <w:szCs w:val="24"/>
-        </w:rPr>
-        <w:t>;</w:t>
+        <w:t>Criar, editar, consultar, apagar as ementas por parte da cozinheira, todos os outros apenas poderão consultar;</w:t>
       </w:r>
     </w:p>
     <w:p>
@@ -2405,16 +2523,34 @@
           <w:szCs w:val="24"/>
         </w:rPr>
       </w:pPr>
-      <w:bookmarkStart w:id="0" w:name="_Hlk51770424"/>
-      <w:r>
-        <w:rPr>
-          <w:rFonts w:ascii="Times New Roman" w:hAnsi="Times New Roman"/>
-          <w:sz w:val="24"/>
-          <w:szCs w:val="24"/>
-        </w:rPr>
-        <w:t>Criação do pedido Take Away;</w:t>
-      </w:r>
-      <w:bookmarkEnd w:id="0"/>
+      <w:bookmarkStart w:id="1" w:name="_Hlk51770424"/>
+      <w:r>
+        <w:rPr>
+          <w:rFonts w:ascii="Times New Roman" w:hAnsi="Times New Roman"/>
+          <w:sz w:val="24"/>
+          <w:szCs w:val="24"/>
+        </w:rPr>
+        <w:t xml:space="preserve">Criação do pedido Take </w:t>
+      </w:r>
+      <w:proofErr w:type="spellStart"/>
+      <w:r>
+        <w:rPr>
+          <w:rFonts w:ascii="Times New Roman" w:hAnsi="Times New Roman"/>
+          <w:sz w:val="24"/>
+          <w:szCs w:val="24"/>
+        </w:rPr>
+        <w:t>Away</w:t>
+      </w:r>
+      <w:proofErr w:type="spellEnd"/>
+      <w:r>
+        <w:rPr>
+          <w:rFonts w:ascii="Times New Roman" w:hAnsi="Times New Roman"/>
+          <w:sz w:val="24"/>
+          <w:szCs w:val="24"/>
+        </w:rPr>
+        <w:t>;</w:t>
+      </w:r>
+      <w:bookmarkEnd w:id="1"/>
     </w:p>
     <w:p>
       <w:pPr>
@@ -2560,16 +2696,7 @@
           <w:sz w:val="24"/>
           <w:szCs w:val="24"/>
         </w:rPr>
-        <w:t>Telefonar com o intuito de fazer reserva</w:t>
-      </w:r>
-      <w:r>
-        <w:rPr>
-          <w:rFonts w:ascii="Times New Roman" w:hAnsi="Times New Roman"/>
-          <w:color w:val="000000"/>
-          <w:sz w:val="24"/>
-          <w:szCs w:val="24"/>
-        </w:rPr>
-        <w:t>;</w:t>
+        <w:t>Telefonar com o intuito de fazer reserva;</w:t>
       </w:r>
     </w:p>
     <w:p>
@@ -2592,24 +2719,18 @@
           <w:sz w:val="24"/>
           <w:szCs w:val="24"/>
         </w:rPr>
-        <w:t>Cria</w:t>
-      </w:r>
-      <w:r>
-        <w:rPr>
-          <w:rFonts w:ascii="Times New Roman" w:hAnsi="Times New Roman"/>
-          <w:sz w:val="24"/>
-          <w:szCs w:val="24"/>
-        </w:rPr>
-        <w:t xml:space="preserve">r, editar, consultar e apagar </w:t>
-      </w:r>
-      <w:r>
-        <w:rPr>
-          <w:rFonts w:ascii="Times New Roman" w:hAnsi="Times New Roman"/>
-          <w:sz w:val="24"/>
-          <w:szCs w:val="24"/>
-        </w:rPr>
-        <w:t>o pedido Take Away</w:t>
-      </w:r>
+        <w:t xml:space="preserve">Criar, editar, consultar e apagar o pedido Take </w:t>
+      </w:r>
+      <w:proofErr w:type="spellStart"/>
+      <w:r>
+        <w:rPr>
+          <w:rFonts w:ascii="Times New Roman" w:hAnsi="Times New Roman"/>
+          <w:sz w:val="24"/>
+          <w:szCs w:val="24"/>
+        </w:rPr>
+        <w:t>Away</w:t>
+      </w:r>
+      <w:proofErr w:type="spellEnd"/>
       <w:r>
         <w:rPr>
           <w:rFonts w:ascii="Times New Roman" w:hAnsi="Times New Roman"/>
@@ -2692,7 +2813,6 @@
           <w:sz w:val="24"/>
           <w:szCs w:val="24"/>
         </w:rPr>
-        <w:lastRenderedPageBreak/>
         <w:t>App</w:t>
       </w:r>
     </w:p>
@@ -2749,8 +2869,6 @@
         </w:rPr>
         <w:t>;</w:t>
       </w:r>
-      <w:bookmarkStart w:id="1" w:name="_GoBack"/>
-      <w:bookmarkEnd w:id="1"/>
     </w:p>
     <w:p>
       <w:pPr>
@@ -2969,8 +3087,19 @@
           <w:sz w:val="24"/>
           <w:szCs w:val="24"/>
         </w:rPr>
-        <w:t>Fazer pedidos Take Away</w:t>
-      </w:r>
+        <w:t xml:space="preserve">Fazer pedidos Take </w:t>
+      </w:r>
+      <w:proofErr w:type="spellStart"/>
+      <w:r>
+        <w:rPr>
+          <w:rFonts w:ascii="Times New Roman" w:hAnsi="Times New Roman"/>
+          <w:color w:val="000000"/>
+          <w:sz w:val="24"/>
+          <w:szCs w:val="24"/>
+        </w:rPr>
+        <w:t>Away</w:t>
+      </w:r>
+      <w:proofErr w:type="spellEnd"/>
       <w:r>
         <w:rPr>
           <w:rFonts w:ascii="Times New Roman" w:hAnsi="Times New Roman"/>
@@ -3078,6 +3207,7 @@
           <w:lang w:val="en-GB" w:eastAsia="en-US"/>
         </w:rPr>
       </w:pPr>
+      <w:proofErr w:type="spellStart"/>
       <w:r>
         <w:rPr>
           <w:rFonts w:ascii="Carlito" w:hAnsi="Carlito" w:cs="Carlito"/>
@@ -3087,8 +3217,33 @@
           <w:szCs w:val="28"/>
           <w:lang w:val="en-GB" w:eastAsia="en-US"/>
         </w:rPr>
-        <w:t>Resultados esperados</w:t>
-      </w:r>
+        <w:t>Resultados</w:t>
+      </w:r>
+      <w:proofErr w:type="spellEnd"/>
+      <w:r>
+        <w:rPr>
+          <w:rFonts w:ascii="Carlito" w:hAnsi="Carlito" w:cs="Carlito"/>
+          <w:b/>
+          <w:color w:val="1F4E79" w:themeColor="accent1" w:themeShade="80"/>
+          <w:sz w:val="28"/>
+          <w:szCs w:val="28"/>
+          <w:lang w:val="en-GB" w:eastAsia="en-US"/>
+        </w:rPr>
+        <w:t xml:space="preserve"> </w:t>
+      </w:r>
+      <w:proofErr w:type="spellStart"/>
+      <w:r>
+        <w:rPr>
+          <w:rFonts w:ascii="Carlito" w:hAnsi="Carlito" w:cs="Carlito"/>
+          <w:b/>
+          <w:color w:val="1F4E79" w:themeColor="accent1" w:themeShade="80"/>
+          <w:sz w:val="28"/>
+          <w:szCs w:val="28"/>
+          <w:lang w:val="en-GB" w:eastAsia="en-US"/>
+        </w:rPr>
+        <w:t>esperados</w:t>
+      </w:r>
+      <w:proofErr w:type="spellEnd"/>
     </w:p>
     <w:p>
       <w:pPr>
@@ -3152,7 +3307,25 @@
           <w:sz w:val="24"/>
           <w:szCs w:val="24"/>
         </w:rPr>
-        <w:t>Parte Cliente (Frontend)</w:t>
+        <w:t>Parte Cliente (</w:t>
+      </w:r>
+      <w:proofErr w:type="spellStart"/>
+      <w:r>
+        <w:rPr>
+          <w:rFonts w:ascii="Times New Roman" w:hAnsi="Times New Roman" w:cs="Times New Roman"/>
+          <w:sz w:val="24"/>
+          <w:szCs w:val="24"/>
+        </w:rPr>
+        <w:t>Frontend</w:t>
+      </w:r>
+      <w:proofErr w:type="spellEnd"/>
+      <w:r>
+        <w:rPr>
+          <w:rFonts w:ascii="Times New Roman" w:hAnsi="Times New Roman" w:cs="Times New Roman"/>
+          <w:sz w:val="24"/>
+          <w:szCs w:val="24"/>
+        </w:rPr>
+        <w:t>)</w:t>
       </w:r>
     </w:p>
     <w:p>
@@ -3176,6 +3349,7 @@
         </w:rPr>
         <w:t xml:space="preserve">Parte </w:t>
       </w:r>
+      <w:proofErr w:type="spellStart"/>
       <w:r>
         <w:rPr>
           <w:rFonts w:ascii="Times New Roman" w:hAnsi="Times New Roman" w:cs="Times New Roman"/>
@@ -3184,13 +3358,32 @@
         </w:rPr>
         <w:t>Funcionario</w:t>
       </w:r>
+      <w:proofErr w:type="spellEnd"/>
       <w:r>
         <w:rPr>
           <w:rFonts w:ascii="Times New Roman" w:hAnsi="Times New Roman" w:cs="Times New Roman"/>
           <w:sz w:val="24"/>
           <w:szCs w:val="24"/>
         </w:rPr>
-        <w:t xml:space="preserve"> (Frontend)</w:t>
+        <w:t xml:space="preserve"> (</w:t>
+      </w:r>
+      <w:proofErr w:type="spellStart"/>
+      <w:r>
+        <w:rPr>
+          <w:rFonts w:ascii="Times New Roman" w:hAnsi="Times New Roman" w:cs="Times New Roman"/>
+          <w:sz w:val="24"/>
+          <w:szCs w:val="24"/>
+        </w:rPr>
+        <w:t>Frontend</w:t>
+      </w:r>
+      <w:proofErr w:type="spellEnd"/>
+      <w:r>
+        <w:rPr>
+          <w:rFonts w:ascii="Times New Roman" w:hAnsi="Times New Roman" w:cs="Times New Roman"/>
+          <w:sz w:val="24"/>
+          <w:szCs w:val="24"/>
+        </w:rPr>
+        <w:t>)</w:t>
       </w:r>
     </w:p>
     <w:p>
@@ -3256,6 +3449,7 @@
         </w:rPr>
         <w:t xml:space="preserve">App </w:t>
       </w:r>
+      <w:proofErr w:type="spellStart"/>
       <w:r>
         <w:rPr>
           <w:rFonts w:ascii="Times New Roman" w:hAnsi="Times New Roman" w:cs="Times New Roman"/>
@@ -3265,7 +3459,19 @@
           <w:szCs w:val="24"/>
           <w:lang w:val="en-US"/>
         </w:rPr>
-        <w:t>em android</w:t>
+        <w:t>em</w:t>
+      </w:r>
+      <w:proofErr w:type="spellEnd"/>
+      <w:r>
+        <w:rPr>
+          <w:rFonts w:ascii="Times New Roman" w:hAnsi="Times New Roman" w:cs="Times New Roman"/>
+          <w:b/>
+          <w:bCs/>
+          <w:sz w:val="24"/>
+          <w:szCs w:val="24"/>
+          <w:lang w:val="en-US"/>
+        </w:rPr>
+        <w:t xml:space="preserve"> android</w:t>
       </w:r>
     </w:p>
     <w:p>
@@ -3309,15 +3515,7 @@
           <w:sz w:val="24"/>
           <w:szCs w:val="24"/>
         </w:rPr>
-        <w:t xml:space="preserve">Parte </w:t>
-      </w:r>
-      <w:r>
-        <w:rPr>
-          <w:rFonts w:ascii="Times New Roman" w:hAnsi="Times New Roman" w:cs="Times New Roman"/>
-          <w:sz w:val="24"/>
-          <w:szCs w:val="24"/>
-        </w:rPr>
-        <w:t>Funcionário</w:t>
+        <w:t>Parte Funcionário</w:t>
       </w:r>
     </w:p>
     <w:p>
@@ -3336,6 +3534,7 @@
           <w:lang w:val="en-US"/>
         </w:rPr>
       </w:pPr>
+      <w:proofErr w:type="spellStart"/>
       <w:r>
         <w:rPr>
           <w:rFonts w:ascii="Times New Roman" w:hAnsi="Times New Roman" w:cs="Times New Roman"/>
@@ -3356,7 +3555,43 @@
           <w:szCs w:val="24"/>
           <w:lang w:val="en-US"/>
         </w:rPr>
-        <w:t>elatório de projeto.</w:t>
+        <w:t>elatório</w:t>
+      </w:r>
+      <w:proofErr w:type="spellEnd"/>
+      <w:r>
+        <w:rPr>
+          <w:rFonts w:ascii="Times New Roman" w:hAnsi="Times New Roman" w:cs="Times New Roman"/>
+          <w:b/>
+          <w:bCs/>
+          <w:sz w:val="24"/>
+          <w:szCs w:val="24"/>
+          <w:lang w:val="en-US"/>
+        </w:rPr>
+        <w:t xml:space="preserve"> de </w:t>
+      </w:r>
+      <w:proofErr w:type="spellStart"/>
+      <w:r>
+        <w:rPr>
+          <w:rFonts w:ascii="Times New Roman" w:hAnsi="Times New Roman" w:cs="Times New Roman"/>
+          <w:b/>
+          <w:bCs/>
+          <w:sz w:val="24"/>
+          <w:szCs w:val="24"/>
+          <w:lang w:val="en-US"/>
+        </w:rPr>
+        <w:t>projeto</w:t>
+      </w:r>
+      <w:proofErr w:type="spellEnd"/>
+      <w:r>
+        <w:rPr>
+          <w:rFonts w:ascii="Times New Roman" w:hAnsi="Times New Roman" w:cs="Times New Roman"/>
+          <w:b/>
+          <w:bCs/>
+          <w:sz w:val="24"/>
+          <w:szCs w:val="24"/>
+          <w:lang w:val="en-US"/>
+        </w:rPr>
+        <w:t>.</w:t>
       </w:r>
     </w:p>
     <w:p>
@@ -3452,6 +3687,7 @@
           <w:lang w:val="en-GB" w:eastAsia="en-US"/>
         </w:rPr>
       </w:pPr>
+      <w:proofErr w:type="spellStart"/>
       <w:r>
         <w:rPr>
           <w:rFonts w:ascii="Carlito" w:hAnsi="Carlito" w:cs="Carlito"/>
@@ -3463,6 +3699,7 @@
         </w:rPr>
         <w:t>Cronograma</w:t>
       </w:r>
+      <w:proofErr w:type="spellEnd"/>
       <w:r>
         <w:rPr>
           <w:rFonts w:ascii="Carlito" w:hAnsi="Carlito" w:cs="Carlito"/>
@@ -3472,8 +3709,21 @@
           <w:szCs w:val="28"/>
           <w:lang w:val="en-GB" w:eastAsia="en-US"/>
         </w:rPr>
-        <w:t xml:space="preserve"> Inicial</w:t>
-      </w:r>
+        <w:t xml:space="preserve"> </w:t>
+      </w:r>
+      <w:proofErr w:type="spellStart"/>
+      <w:r>
+        <w:rPr>
+          <w:rFonts w:ascii="Carlito" w:hAnsi="Carlito" w:cs="Carlito"/>
+          <w:b/>
+          <w:color w:val="1F4E79" w:themeColor="accent1" w:themeShade="80"/>
+          <w:sz w:val="28"/>
+          <w:szCs w:val="28"/>
+          <w:lang w:val="en-GB" w:eastAsia="en-US"/>
+        </w:rPr>
+        <w:t>Inicial</w:t>
+      </w:r>
+      <w:proofErr w:type="spellEnd"/>
     </w:p>
     <w:p/>
     <w:p/>
@@ -3759,7 +4009,25 @@
                 <w:sz w:val="24"/>
                 <w:szCs w:val="24"/>
               </w:rPr>
-              <w:t xml:space="preserve">User Stories OU Casos de Uso </w:t>
+              <w:t xml:space="preserve">User </w:t>
+            </w:r>
+            <w:proofErr w:type="spellStart"/>
+            <w:r>
+              <w:rPr>
+                <w:rFonts w:ascii="Times New Roman" w:hAnsi="Times New Roman"/>
+                <w:sz w:val="24"/>
+                <w:szCs w:val="24"/>
+              </w:rPr>
+              <w:t>Stories</w:t>
+            </w:r>
+            <w:proofErr w:type="spellEnd"/>
+            <w:r>
+              <w:rPr>
+                <w:rFonts w:ascii="Times New Roman" w:hAnsi="Times New Roman"/>
+                <w:sz w:val="24"/>
+                <w:szCs w:val="24"/>
+              </w:rPr>
+              <w:t xml:space="preserve"> OU Casos de Uso </w:t>
             </w:r>
           </w:p>
         </w:tc>
@@ -4111,6 +4379,7 @@
           <w:lang w:val="en-GB" w:eastAsia="en-US"/>
         </w:rPr>
       </w:pPr>
+      <w:proofErr w:type="spellStart"/>
       <w:r>
         <w:rPr>
           <w:rFonts w:ascii="Carlito" w:hAnsi="Carlito" w:cs="Carlito"/>
@@ -4122,6 +4391,7 @@
         </w:rPr>
         <w:t>Referências</w:t>
       </w:r>
+      <w:proofErr w:type="spellEnd"/>
     </w:p>
     <w:p>
       <w:pPr>

</xml_diff>